<commit_message>
[(ngModel)]  two way binding
</commit_message>
<xml_diff>
--- a/Angular Notes.docx
+++ b/Angular Notes.docx
@@ -1207,6 +1207,7 @@
         </w:rPr>
         <w:t xml:space="preserve"> new </w:t>
       </w:r>
+      <w:proofErr w:type="spellStart"/>
       <w:r>
         <w:rPr>
           <w:rFonts w:cstheme="minorHAnsi"/>
@@ -1215,8 +1216,7 @@
         </w:rPr>
         <w:t>httprequests</w:t>
       </w:r>
-      <w:bookmarkStart w:id="0" w:name="_GoBack"/>
-      <w:bookmarkEnd w:id="0"/>
+      <w:proofErr w:type="spellEnd"/>
       <w:r>
         <w:rPr>
           <w:rFonts w:cstheme="minorHAnsi"/>
@@ -4282,6 +4282,18 @@
         </w:rPr>
         <w:t>Pages 327, 405</w:t>
       </w:r>
+    </w:p>
+    <w:p>
+      <w:pPr>
+        <w:spacing w:after="0"/>
+        <w:rPr>
+          <w:rFonts w:ascii="Times New Roman" w:hAnsi="Times New Roman" w:cs="Times New Roman"/>
+          <w:sz w:val="24"/>
+          <w:szCs w:val="24"/>
+        </w:rPr>
+      </w:pPr>
+      <w:bookmarkStart w:id="0" w:name="_GoBack"/>
+      <w:bookmarkEnd w:id="0"/>
     </w:p>
     <w:sectPr>
       <w:pgSz w:w="12240" w:h="15840"/>
@@ -4983,7 +4995,7 @@
 </file>
 
 <file path=customXml/itemProps1.xml><?xml version="1.0" encoding="utf-8"?>
-<ds:datastoreItem xmlns:ds="http://schemas.openxmlformats.org/officeDocument/2006/customXml" ds:itemID="{98474C72-9171-4A7A-8D3B-CCA415C55A2A}">
+<ds:datastoreItem xmlns:ds="http://schemas.openxmlformats.org/officeDocument/2006/customXml" ds:itemID="{DCA11294-C45F-4AC4-AD97-C243FA9D9E50}">
   <ds:schemaRefs>
     <ds:schemaRef ds:uri="http://schemas.openxmlformats.org/officeDocument/2006/bibliography"/>
   </ds:schemaRefs>

</xml_diff>

<commit_message>
More Form module changes
</commit_message>
<xml_diff>
--- a/Angular Notes.docx
+++ b/Angular Notes.docx
@@ -1108,15 +1108,7 @@
           <w:sz w:val="28"/>
           <w:szCs w:val="28"/>
         </w:rPr>
-        <w:t>attribute</w:t>
-      </w:r>
-      <w:r>
-        <w:rPr>
-          <w:rFonts w:cstheme="minorHAnsi"/>
-          <w:sz w:val="28"/>
-          <w:szCs w:val="28"/>
-        </w:rPr>
-        <w:t>directives</w:t>
+        <w:t>attributedirectives</w:t>
       </w:r>
       <w:proofErr w:type="spellEnd"/>
       <w:r>
@@ -1301,6 +1293,80 @@
           <w:szCs w:val="28"/>
         </w:rPr>
       </w:pPr>
+      <w:proofErr w:type="gramStart"/>
+      <w:r>
+        <w:rPr>
+          <w:rFonts w:cstheme="minorHAnsi"/>
+          <w:sz w:val="28"/>
+          <w:szCs w:val="28"/>
+        </w:rPr>
+        <w:t>ng</w:t>
+      </w:r>
+      <w:proofErr w:type="gramEnd"/>
+      <w:r>
+        <w:rPr>
+          <w:rFonts w:cstheme="minorHAnsi"/>
+          <w:sz w:val="28"/>
+          <w:szCs w:val="28"/>
+        </w:rPr>
+        <w:t xml:space="preserve"> new </w:t>
+      </w:r>
+      <w:proofErr w:type="spellStart"/>
+      <w:r>
+        <w:rPr>
+          <w:rFonts w:cstheme="minorHAnsi"/>
+          <w:sz w:val="28"/>
+          <w:szCs w:val="28"/>
+        </w:rPr>
+        <w:t>JavaScriptPrimer</w:t>
+      </w:r>
+      <w:proofErr w:type="spellEnd"/>
+      <w:r>
+        <w:rPr>
+          <w:rFonts w:cstheme="minorHAnsi"/>
+          <w:sz w:val="28"/>
+          <w:szCs w:val="28"/>
+        </w:rPr>
+        <w:t xml:space="preserve"> --routing false --style </w:t>
+      </w:r>
+      <w:proofErr w:type="spellStart"/>
+      <w:r>
+        <w:rPr>
+          <w:rFonts w:cstheme="minorHAnsi"/>
+          <w:sz w:val="28"/>
+          <w:szCs w:val="28"/>
+        </w:rPr>
+        <w:t>css</w:t>
+      </w:r>
+      <w:proofErr w:type="spellEnd"/>
+      <w:r>
+        <w:rPr>
+          <w:rFonts w:cstheme="minorHAnsi"/>
+          <w:sz w:val="28"/>
+          <w:szCs w:val="28"/>
+        </w:rPr>
+        <w:t xml:space="preserve"> --skip-</w:t>
+      </w:r>
+      <w:proofErr w:type="spellStart"/>
+      <w:r>
+        <w:rPr>
+          <w:rFonts w:cstheme="minorHAnsi"/>
+          <w:sz w:val="28"/>
+          <w:szCs w:val="28"/>
+        </w:rPr>
+        <w:t>git</w:t>
+      </w:r>
+      <w:proofErr w:type="spellEnd"/>
+      <w:r>
+        <w:rPr>
+          <w:rFonts w:cstheme="minorHAnsi"/>
+          <w:sz w:val="28"/>
+          <w:szCs w:val="28"/>
+        </w:rPr>
+        <w:t xml:space="preserve"> --skip-tests</w:t>
+      </w:r>
+      <w:bookmarkStart w:id="0" w:name="_GoBack"/>
+      <w:bookmarkEnd w:id="0"/>
       <w:r>
         <w:rPr>
           <w:rFonts w:cstheme="minorHAnsi"/>
@@ -4292,8 +4358,6 @@
           <w:szCs w:val="24"/>
         </w:rPr>
       </w:pPr>
-      <w:bookmarkStart w:id="0" w:name="_GoBack"/>
-      <w:bookmarkEnd w:id="0"/>
     </w:p>
     <w:sectPr>
       <w:pgSz w:w="12240" w:h="15840"/>
@@ -4702,7 +4766,6 @@
   <w:style w:type="character" w:default="1" w:styleId="DefaultParagraphFont">
     <w:name w:val="Default Paragraph Font"/>
     <w:uiPriority w:val="1"/>
-    <w:semiHidden/>
     <w:unhideWhenUsed/>
   </w:style>
   <w:style w:type="table" w:default="1" w:styleId="TableNormal">
@@ -4995,7 +5058,7 @@
 </file>
 
 <file path=customXml/itemProps1.xml><?xml version="1.0" encoding="utf-8"?>
-<ds:datastoreItem xmlns:ds="http://schemas.openxmlformats.org/officeDocument/2006/customXml" ds:itemID="{DCA11294-C45F-4AC4-AD97-C243FA9D9E50}">
+<ds:datastoreItem xmlns:ds="http://schemas.openxmlformats.org/officeDocument/2006/customXml" ds:itemID="{49786419-1434-4397-AAA3-14C3234D605F}">
   <ds:schemaRefs>
     <ds:schemaRef ds:uri="http://schemas.openxmlformats.org/officeDocument/2006/bibliography"/>
   </ds:schemaRefs>

</xml_diff>

<commit_message>
Chapter 16 - Initial Code
</commit_message>
<xml_diff>
--- a/Angular Notes.docx
+++ b/Angular Notes.docx
@@ -1470,8 +1470,107 @@
         </w:rPr>
         <w:t xml:space="preserve"> --skip-tests</w:t>
       </w:r>
+    </w:p>
+    <w:p>
+      <w:pPr>
+        <w:tabs>
+          <w:tab w:val="left" w:pos="5871"/>
+        </w:tabs>
+        <w:autoSpaceDE w:val="0"/>
+        <w:autoSpaceDN w:val="0"/>
+        <w:adjustRightInd w:val="0"/>
+        <w:spacing w:after="0" w:line="240" w:lineRule="auto"/>
+        <w:rPr>
+          <w:rFonts w:cstheme="minorHAnsi"/>
+          <w:sz w:val="28"/>
+          <w:szCs w:val="28"/>
+        </w:rPr>
+      </w:pPr>
+    </w:p>
+    <w:p>
+      <w:pPr>
+        <w:autoSpaceDE w:val="0"/>
+        <w:autoSpaceDN w:val="0"/>
+        <w:adjustRightInd w:val="0"/>
+        <w:spacing w:after="0" w:line="240" w:lineRule="auto"/>
+        <w:rPr>
+          <w:rFonts w:cstheme="minorHAnsi"/>
+          <w:sz w:val="28"/>
+          <w:szCs w:val="28"/>
+        </w:rPr>
+      </w:pPr>
+      <w:proofErr w:type="gramStart"/>
+      <w:r>
+        <w:rPr>
+          <w:rFonts w:cstheme="minorHAnsi"/>
+          <w:sz w:val="28"/>
+          <w:szCs w:val="28"/>
+        </w:rPr>
+        <w:t>ng</w:t>
+      </w:r>
+      <w:proofErr w:type="gramEnd"/>
+      <w:r>
+        <w:rPr>
+          <w:rFonts w:cstheme="minorHAnsi"/>
+          <w:sz w:val="28"/>
+          <w:szCs w:val="28"/>
+        </w:rPr>
+        <w:t xml:space="preserve"> new </w:t>
+      </w:r>
+      <w:r>
+        <w:rPr>
+          <w:rFonts w:cstheme="minorHAnsi"/>
+          <w:sz w:val="28"/>
+          <w:szCs w:val="28"/>
+        </w:rPr>
+        <w:t>components</w:t>
+      </w:r>
       <w:bookmarkStart w:id="0" w:name="_GoBack"/>
       <w:bookmarkEnd w:id="0"/>
+      <w:r>
+        <w:rPr>
+          <w:rFonts w:cstheme="minorHAnsi"/>
+          <w:sz w:val="28"/>
+          <w:szCs w:val="28"/>
+        </w:rPr>
+        <w:t xml:space="preserve"> --routing false --style </w:t>
+      </w:r>
+      <w:proofErr w:type="spellStart"/>
+      <w:r>
+        <w:rPr>
+          <w:rFonts w:cstheme="minorHAnsi"/>
+          <w:sz w:val="28"/>
+          <w:szCs w:val="28"/>
+        </w:rPr>
+        <w:t>css</w:t>
+      </w:r>
+      <w:proofErr w:type="spellEnd"/>
+      <w:r>
+        <w:rPr>
+          <w:rFonts w:cstheme="minorHAnsi"/>
+          <w:sz w:val="28"/>
+          <w:szCs w:val="28"/>
+        </w:rPr>
+        <w:t xml:space="preserve"> --skip-</w:t>
+      </w:r>
+      <w:proofErr w:type="spellStart"/>
+      <w:r>
+        <w:rPr>
+          <w:rFonts w:cstheme="minorHAnsi"/>
+          <w:sz w:val="28"/>
+          <w:szCs w:val="28"/>
+        </w:rPr>
+        <w:t>git</w:t>
+      </w:r>
+      <w:proofErr w:type="spellEnd"/>
+      <w:r>
+        <w:rPr>
+          <w:rFonts w:cstheme="minorHAnsi"/>
+          <w:sz w:val="28"/>
+          <w:szCs w:val="28"/>
+        </w:rPr>
+        <w:t xml:space="preserve"> --skip-tests</w:t>
+      </w:r>
     </w:p>
     <w:p>
       <w:pPr>
@@ -1838,6 +1937,7 @@
         <w:spacing w:after="0" w:line="240" w:lineRule="auto"/>
       </w:pPr>
       <w:r>
+        <w:lastRenderedPageBreak/>
         <w:t xml:space="preserve">}) </w:t>
       </w:r>
     </w:p>
@@ -1889,7 +1989,6 @@
         <w:spacing w:after="0" w:line="240" w:lineRule="auto"/>
       </w:pPr>
       <w:r>
-        <w:lastRenderedPageBreak/>
         <w:t>}</w:t>
       </w:r>
     </w:p>
@@ -5167,7 +5266,7 @@
 </file>
 
 <file path=customXml/itemProps1.xml><?xml version="1.0" encoding="utf-8"?>
-<ds:datastoreItem xmlns:ds="http://schemas.openxmlformats.org/officeDocument/2006/customXml" ds:itemID="{005D002D-7AD9-4A38-AC69-9E20EFA817B9}">
+<ds:datastoreItem xmlns:ds="http://schemas.openxmlformats.org/officeDocument/2006/customXml" ds:itemID="{CCB2FF1C-AE2D-4A95-BFDD-633A5A206466}">
   <ds:schemaRefs>
     <ds:schemaRef ds:uri="http://schemas.openxmlformats.org/officeDocument/2006/bibliography"/>
   </ds:schemaRefs>

</xml_diff>

<commit_message>
Added Azure component and module
</commit_message>
<xml_diff>
--- a/Angular Notes.docx
+++ b/Angular Notes.docx
@@ -55,6 +55,139 @@
         <w:adjustRightInd w:val="0"/>
         <w:spacing w:after="0" w:line="240" w:lineRule="auto"/>
         <w:rPr>
+          <w:b/>
+          <w:sz w:val="24"/>
+          <w:szCs w:val="24"/>
+        </w:rPr>
+      </w:pPr>
+      <w:bookmarkStart w:id="0" w:name="_GoBack"/>
+      <w:r>
+        <w:rPr>
+          <w:b/>
+          <w:sz w:val="24"/>
+          <w:szCs w:val="24"/>
+        </w:rPr>
+        <w:t>C:\&gt;cd \</w:t>
+      </w:r>
+      <w:proofErr w:type="spellStart"/>
+      <w:r>
+        <w:rPr>
+          <w:b/>
+          <w:sz w:val="24"/>
+          <w:szCs w:val="24"/>
+        </w:rPr>
+        <w:t>AngularProjects</w:t>
+      </w:r>
+      <w:proofErr w:type="spellEnd"/>
+    </w:p>
+    <w:p>
+      <w:pPr>
+        <w:autoSpaceDE w:val="0"/>
+        <w:autoSpaceDN w:val="0"/>
+        <w:adjustRightInd w:val="0"/>
+        <w:spacing w:after="0" w:line="240" w:lineRule="auto"/>
+        <w:rPr>
+          <w:b/>
+          <w:sz w:val="24"/>
+          <w:szCs w:val="24"/>
+        </w:rPr>
+      </w:pPr>
+    </w:p>
+    <w:p>
+      <w:pPr>
+        <w:autoSpaceDE w:val="0"/>
+        <w:autoSpaceDN w:val="0"/>
+        <w:adjustRightInd w:val="0"/>
+        <w:spacing w:after="0" w:line="240" w:lineRule="auto"/>
+        <w:rPr>
+          <w:b/>
+          <w:sz w:val="24"/>
+          <w:szCs w:val="24"/>
+        </w:rPr>
+      </w:pPr>
+      <w:r>
+        <w:rPr>
+          <w:b/>
+          <w:sz w:val="24"/>
+          <w:szCs w:val="24"/>
+        </w:rPr>
+        <w:t xml:space="preserve">C:\AngularProjects&gt;ng new </w:t>
+      </w:r>
+      <w:proofErr w:type="spellStart"/>
+      <w:r>
+        <w:rPr>
+          <w:b/>
+          <w:sz w:val="24"/>
+          <w:szCs w:val="24"/>
+        </w:rPr>
+        <w:t>AzureRouting</w:t>
+      </w:r>
+      <w:proofErr w:type="spellEnd"/>
+      <w:r>
+        <w:rPr>
+          <w:b/>
+          <w:sz w:val="24"/>
+          <w:szCs w:val="24"/>
+        </w:rPr>
+        <w:t xml:space="preserve"> --routing false --style </w:t>
+      </w:r>
+      <w:proofErr w:type="spellStart"/>
+      <w:r>
+        <w:rPr>
+          <w:b/>
+          <w:sz w:val="24"/>
+          <w:szCs w:val="24"/>
+        </w:rPr>
+        <w:t>css</w:t>
+      </w:r>
+      <w:proofErr w:type="spellEnd"/>
+      <w:r>
+        <w:rPr>
+          <w:b/>
+          <w:sz w:val="24"/>
+          <w:szCs w:val="24"/>
+        </w:rPr>
+        <w:t xml:space="preserve"> --skip-</w:t>
+      </w:r>
+      <w:proofErr w:type="spellStart"/>
+      <w:r>
+        <w:rPr>
+          <w:b/>
+          <w:sz w:val="24"/>
+          <w:szCs w:val="24"/>
+        </w:rPr>
+        <w:t>git</w:t>
+      </w:r>
+      <w:proofErr w:type="spellEnd"/>
+      <w:r>
+        <w:rPr>
+          <w:b/>
+          <w:sz w:val="24"/>
+          <w:szCs w:val="24"/>
+        </w:rPr>
+        <w:t xml:space="preserve"> --skip-tests</w:t>
+      </w:r>
+    </w:p>
+    <w:bookmarkEnd w:id="0"/>
+    <w:p>
+      <w:pPr>
+        <w:autoSpaceDE w:val="0"/>
+        <w:autoSpaceDN w:val="0"/>
+        <w:adjustRightInd w:val="0"/>
+        <w:spacing w:after="0" w:line="240" w:lineRule="auto"/>
+        <w:rPr>
+          <w:sz w:val="24"/>
+          <w:szCs w:val="24"/>
+        </w:rPr>
+      </w:pPr>
+    </w:p>
+    <w:p>
+      <w:pPr>
+        <w:autoSpaceDE w:val="0"/>
+        <w:autoSpaceDN w:val="0"/>
+        <w:adjustRightInd w:val="0"/>
+        <w:spacing w:after="0" w:line="240" w:lineRule="auto"/>
+        <w:rPr>
           <w:rFonts w:cstheme="minorHAnsi"/>
           <w:sz w:val="28"/>
           <w:szCs w:val="28"/>
@@ -1525,8 +1658,104 @@
         </w:rPr>
         <w:t>components</w:t>
       </w:r>
-      <w:bookmarkStart w:id="0" w:name="_GoBack"/>
-      <w:bookmarkEnd w:id="0"/>
+      <w:r>
+        <w:rPr>
+          <w:rFonts w:cstheme="minorHAnsi"/>
+          <w:sz w:val="28"/>
+          <w:szCs w:val="28"/>
+        </w:rPr>
+        <w:t xml:space="preserve"> --routing false --style </w:t>
+      </w:r>
+      <w:proofErr w:type="spellStart"/>
+      <w:r>
+        <w:rPr>
+          <w:rFonts w:cstheme="minorHAnsi"/>
+          <w:sz w:val="28"/>
+          <w:szCs w:val="28"/>
+        </w:rPr>
+        <w:t>css</w:t>
+      </w:r>
+      <w:proofErr w:type="spellEnd"/>
+      <w:r>
+        <w:rPr>
+          <w:rFonts w:cstheme="minorHAnsi"/>
+          <w:sz w:val="28"/>
+          <w:szCs w:val="28"/>
+        </w:rPr>
+        <w:t xml:space="preserve"> --skip-</w:t>
+      </w:r>
+      <w:proofErr w:type="spellStart"/>
+      <w:r>
+        <w:rPr>
+          <w:rFonts w:cstheme="minorHAnsi"/>
+          <w:sz w:val="28"/>
+          <w:szCs w:val="28"/>
+        </w:rPr>
+        <w:t>git</w:t>
+      </w:r>
+      <w:proofErr w:type="spellEnd"/>
+      <w:r>
+        <w:rPr>
+          <w:rFonts w:cstheme="minorHAnsi"/>
+          <w:sz w:val="28"/>
+          <w:szCs w:val="28"/>
+        </w:rPr>
+        <w:t xml:space="preserve"> --skip-tests</w:t>
+      </w:r>
+    </w:p>
+    <w:p>
+      <w:pPr>
+        <w:autoSpaceDE w:val="0"/>
+        <w:autoSpaceDN w:val="0"/>
+        <w:adjustRightInd w:val="0"/>
+        <w:spacing w:after="0" w:line="240" w:lineRule="auto"/>
+        <w:rPr>
+          <w:rFonts w:cstheme="minorHAnsi"/>
+          <w:sz w:val="28"/>
+          <w:szCs w:val="28"/>
+        </w:rPr>
+      </w:pPr>
+    </w:p>
+    <w:p>
+      <w:pPr>
+        <w:autoSpaceDE w:val="0"/>
+        <w:autoSpaceDN w:val="0"/>
+        <w:adjustRightInd w:val="0"/>
+        <w:spacing w:after="0" w:line="240" w:lineRule="auto"/>
+        <w:rPr>
+          <w:rFonts w:cstheme="minorHAnsi"/>
+          <w:sz w:val="28"/>
+          <w:szCs w:val="28"/>
+        </w:rPr>
+      </w:pPr>
+      <w:proofErr w:type="gramStart"/>
+      <w:r>
+        <w:rPr>
+          <w:rFonts w:cstheme="minorHAnsi"/>
+          <w:sz w:val="28"/>
+          <w:szCs w:val="28"/>
+        </w:rPr>
+        <w:t>ng</w:t>
+      </w:r>
+      <w:proofErr w:type="gramEnd"/>
+      <w:r>
+        <w:rPr>
+          <w:rFonts w:cstheme="minorHAnsi"/>
+          <w:sz w:val="28"/>
+          <w:szCs w:val="28"/>
+        </w:rPr>
+        <w:t xml:space="preserve"> new </w:t>
+      </w:r>
+      <w:proofErr w:type="spellStart"/>
+      <w:r>
+        <w:rPr>
+          <w:rFonts w:cstheme="minorHAnsi"/>
+          <w:sz w:val="28"/>
+          <w:szCs w:val="28"/>
+        </w:rPr>
+        <w:t>AzureRouting</w:t>
+      </w:r>
+      <w:proofErr w:type="spellEnd"/>
       <w:r>
         <w:rPr>
           <w:rFonts w:cstheme="minorHAnsi"/>
@@ -1729,6 +1958,7 @@
           <w:sz w:val="24"/>
           <w:szCs w:val="24"/>
         </w:rPr>
+        <w:lastRenderedPageBreak/>
         <w:t>@</w:t>
       </w:r>
       <w:proofErr w:type="spellStart"/>
@@ -1937,7 +2167,6 @@
         <w:spacing w:after="0" w:line="240" w:lineRule="auto"/>
       </w:pPr>
       <w:r>
-        <w:lastRenderedPageBreak/>
         <w:t xml:space="preserve">}) </w:t>
       </w:r>
     </w:p>
@@ -5266,7 +5495,7 @@
 </file>
 
 <file path=customXml/itemProps1.xml><?xml version="1.0" encoding="utf-8"?>
-<ds:datastoreItem xmlns:ds="http://schemas.openxmlformats.org/officeDocument/2006/customXml" ds:itemID="{CCB2FF1C-AE2D-4A95-BFDD-633A5A206466}">
+<ds:datastoreItem xmlns:ds="http://schemas.openxmlformats.org/officeDocument/2006/customXml" ds:itemID="{01EE268F-E95D-4C0E-92D0-6300A00EDA31}">
   <ds:schemaRefs>
     <ds:schemaRef ds:uri="http://schemas.openxmlformats.org/officeDocument/2006/bibliography"/>
   </ds:schemaRefs>

</xml_diff>

<commit_message>
Chapter 25 Initial Check In
</commit_message>
<xml_diff>
--- a/Angular Notes.docx
+++ b/Angular Notes.docx
@@ -60,7 +60,6 @@
           <w:szCs w:val="24"/>
         </w:rPr>
       </w:pPr>
-      <w:bookmarkStart w:id="0" w:name="_GoBack"/>
       <w:r>
         <w:rPr>
           <w:b/>
@@ -168,7 +167,6 @@
         <w:t xml:space="preserve"> --skip-tests</w:t>
       </w:r>
     </w:p>
-    <w:bookmarkEnd w:id="0"/>
     <w:p>
       <w:pPr>
         <w:autoSpaceDE w:val="0"/>
@@ -1915,17 +1913,121 @@
     </w:p>
     <w:p>
       <w:pPr>
-        <w:autoSpaceDE w:val="0"/>
-        <w:autoSpaceDN w:val="0"/>
-        <w:adjustRightInd w:val="0"/>
-        <w:spacing w:after="0" w:line="240" w:lineRule="auto"/>
-        <w:rPr>
-          <w:rFonts w:cstheme="minorHAnsi"/>
-          <w:sz w:val="28"/>
-          <w:szCs w:val="28"/>
-        </w:rPr>
-      </w:pPr>
-    </w:p>
+        <w:tabs>
+          <w:tab w:val="left" w:pos="6124"/>
+        </w:tabs>
+        <w:autoSpaceDE w:val="0"/>
+        <w:autoSpaceDN w:val="0"/>
+        <w:adjustRightInd w:val="0"/>
+        <w:spacing w:after="0" w:line="240" w:lineRule="auto"/>
+        <w:rPr>
+          <w:rFonts w:cstheme="minorHAnsi"/>
+          <w:sz w:val="28"/>
+          <w:szCs w:val="28"/>
+        </w:rPr>
+      </w:pPr>
+      <w:r>
+        <w:rPr>
+          <w:rFonts w:cstheme="minorHAnsi"/>
+          <w:sz w:val="28"/>
+          <w:szCs w:val="28"/>
+        </w:rPr>
+        <w:tab/>
+      </w:r>
+    </w:p>
+    <w:p>
+      <w:pPr>
+        <w:autoSpaceDE w:val="0"/>
+        <w:autoSpaceDN w:val="0"/>
+        <w:adjustRightInd w:val="0"/>
+        <w:spacing w:after="0" w:line="240" w:lineRule="auto"/>
+        <w:rPr>
+          <w:rFonts w:cstheme="minorHAnsi"/>
+          <w:sz w:val="28"/>
+          <w:szCs w:val="28"/>
+        </w:rPr>
+      </w:pPr>
+      <w:bookmarkStart w:id="0" w:name="_GoBack"/>
+      <w:proofErr w:type="gramStart"/>
+      <w:r>
+        <w:rPr>
+          <w:rFonts w:cstheme="minorHAnsi"/>
+          <w:sz w:val="28"/>
+          <w:szCs w:val="28"/>
+        </w:rPr>
+        <w:t>ng</w:t>
+      </w:r>
+      <w:proofErr w:type="gramEnd"/>
+      <w:r>
+        <w:rPr>
+          <w:rFonts w:cstheme="minorHAnsi"/>
+          <w:sz w:val="28"/>
+          <w:szCs w:val="28"/>
+        </w:rPr>
+        <w:t xml:space="preserve"> new </w:t>
+      </w:r>
+      <w:r>
+        <w:rPr>
+          <w:rFonts w:cstheme="minorHAnsi"/>
+          <w:sz w:val="28"/>
+          <w:szCs w:val="28"/>
+        </w:rPr>
+        <w:t>Chapter25 Routing and Navigation Part 1</w:t>
+      </w:r>
+      <w:r>
+        <w:rPr>
+          <w:rFonts w:cstheme="minorHAnsi"/>
+          <w:sz w:val="28"/>
+          <w:szCs w:val="28"/>
+        </w:rPr>
+        <w:t xml:space="preserve"> </w:t>
+      </w:r>
+      <w:r>
+        <w:rPr>
+          <w:rFonts w:cstheme="minorHAnsi"/>
+          <w:sz w:val="28"/>
+          <w:szCs w:val="28"/>
+        </w:rPr>
+        <w:t xml:space="preserve">--routing false --style </w:t>
+      </w:r>
+      <w:proofErr w:type="spellStart"/>
+      <w:r>
+        <w:rPr>
+          <w:rFonts w:cstheme="minorHAnsi"/>
+          <w:sz w:val="28"/>
+          <w:szCs w:val="28"/>
+        </w:rPr>
+        <w:t>css</w:t>
+      </w:r>
+      <w:proofErr w:type="spellEnd"/>
+      <w:r>
+        <w:rPr>
+          <w:rFonts w:cstheme="minorHAnsi"/>
+          <w:sz w:val="28"/>
+          <w:szCs w:val="28"/>
+        </w:rPr>
+        <w:t xml:space="preserve"> --skip-</w:t>
+      </w:r>
+      <w:proofErr w:type="spellStart"/>
+      <w:r>
+        <w:rPr>
+          <w:rFonts w:cstheme="minorHAnsi"/>
+          <w:sz w:val="28"/>
+          <w:szCs w:val="28"/>
+        </w:rPr>
+        <w:t>git</w:t>
+      </w:r>
+      <w:proofErr w:type="spellEnd"/>
+      <w:r>
+        <w:rPr>
+          <w:rFonts w:cstheme="minorHAnsi"/>
+          <w:sz w:val="28"/>
+          <w:szCs w:val="28"/>
+        </w:rPr>
+        <w:t xml:space="preserve"> --skip-tests</w:t>
+      </w:r>
+    </w:p>
+    <w:bookmarkEnd w:id="0"/>
     <w:p>
       <w:pPr>
         <w:autoSpaceDE w:val="0"/>
@@ -5495,7 +5597,7 @@
 </file>
 
 <file path=customXml/itemProps1.xml><?xml version="1.0" encoding="utf-8"?>
-<ds:datastoreItem xmlns:ds="http://schemas.openxmlformats.org/officeDocument/2006/customXml" ds:itemID="{01EE268F-E95D-4C0E-92D0-6300A00EDA31}">
+<ds:datastoreItem xmlns:ds="http://schemas.openxmlformats.org/officeDocument/2006/customXml" ds:itemID="{797C4515-B9D1-4065-B0E2-0C1D4B6C3907}">
   <ds:schemaRefs>
     <ds:schemaRef ds:uri="http://schemas.openxmlformats.org/officeDocument/2006/bibliography"/>
   </ds:schemaRefs>

</xml_diff>

<commit_message>
Changes 07212023 1:19 PM
</commit_message>
<xml_diff>
--- a/Angular Notes.docx
+++ b/Angular Notes.docx
@@ -4,6 +4,32 @@
   <w:body>
     <w:p>
       <w:pPr>
+        <w:pStyle w:val="HTMLPreformatted"/>
+        <w:textAlignment w:val="baseline"/>
+        <w:rPr>
+          <w:rFonts w:ascii="var(--ff-mono)" w:hAnsi="var(--ff-mono)"/>
+        </w:rPr>
+      </w:pPr>
+      <w:r>
+        <w:rPr>
+          <w:rFonts w:ascii="LxlldsKtllrtNnftrmUtopiaStd-Bol" w:hAnsi="LxlldsKtllrtNnftrmUtopiaStd-Bol" w:cs="LxlldsKtllrtNnftrmUtopiaStd-Bol"/>
+          <w:bCs/>
+          <w:iCs/>
+          <w:sz w:val="24"/>
+          <w:szCs w:val="24"/>
+        </w:rPr>
+        <w:t xml:space="preserve">To change port to run on - </w:t>
+      </w:r>
+      <w:r>
+        <w:rPr>
+          <w:rFonts w:ascii="var(--ff-mono)" w:hAnsi="var(--ff-mono)"/>
+          <w:bdr w:val="none" w:sz="0" w:space="0" w:color="auto" w:frame="1"/>
+        </w:rPr>
+        <w:t>ng serve --port 4401; in this case, port 4401 is used</w:t>
+      </w:r>
+    </w:p>
+    <w:p>
+      <w:pPr>
         <w:autoSpaceDE w:val="0"/>
         <w:autoSpaceDN w:val="0"/>
         <w:adjustRightInd w:val="0"/>
@@ -1947,32 +1973,131 @@
           <w:szCs w:val="28"/>
         </w:rPr>
       </w:pPr>
+      <w:proofErr w:type="gramStart"/>
+      <w:r>
+        <w:rPr>
+          <w:rFonts w:cstheme="minorHAnsi"/>
+          <w:sz w:val="28"/>
+          <w:szCs w:val="28"/>
+        </w:rPr>
+        <w:t>ng</w:t>
+      </w:r>
+      <w:proofErr w:type="gramEnd"/>
+      <w:r>
+        <w:rPr>
+          <w:rFonts w:cstheme="minorHAnsi"/>
+          <w:sz w:val="28"/>
+          <w:szCs w:val="28"/>
+        </w:rPr>
+        <w:t xml:space="preserve"> new </w:t>
+      </w:r>
+      <w:r>
+        <w:rPr>
+          <w:rFonts w:cstheme="minorHAnsi"/>
+          <w:sz w:val="28"/>
+          <w:szCs w:val="28"/>
+        </w:rPr>
+        <w:t>Chapter25 Routing and Navigation Part 1</w:t>
+      </w:r>
+      <w:r>
+        <w:rPr>
+          <w:rFonts w:cstheme="minorHAnsi"/>
+          <w:sz w:val="28"/>
+          <w:szCs w:val="28"/>
+        </w:rPr>
+        <w:t xml:space="preserve"> </w:t>
+      </w:r>
+      <w:r>
+        <w:rPr>
+          <w:rFonts w:cstheme="minorHAnsi"/>
+          <w:sz w:val="28"/>
+          <w:szCs w:val="28"/>
+        </w:rPr>
+        <w:t xml:space="preserve">--routing false --style </w:t>
+      </w:r>
+      <w:proofErr w:type="spellStart"/>
+      <w:r>
+        <w:rPr>
+          <w:rFonts w:cstheme="minorHAnsi"/>
+          <w:sz w:val="28"/>
+          <w:szCs w:val="28"/>
+        </w:rPr>
+        <w:t>css</w:t>
+      </w:r>
+      <w:proofErr w:type="spellEnd"/>
+      <w:r>
+        <w:rPr>
+          <w:rFonts w:cstheme="minorHAnsi"/>
+          <w:sz w:val="28"/>
+          <w:szCs w:val="28"/>
+        </w:rPr>
+        <w:t xml:space="preserve"> --skip-</w:t>
+      </w:r>
+      <w:proofErr w:type="spellStart"/>
+      <w:r>
+        <w:rPr>
+          <w:rFonts w:cstheme="minorHAnsi"/>
+          <w:sz w:val="28"/>
+          <w:szCs w:val="28"/>
+        </w:rPr>
+        <w:t>git</w:t>
+      </w:r>
+      <w:proofErr w:type="spellEnd"/>
+      <w:r>
+        <w:rPr>
+          <w:rFonts w:cstheme="minorHAnsi"/>
+          <w:sz w:val="28"/>
+          <w:szCs w:val="28"/>
+        </w:rPr>
+        <w:t xml:space="preserve"> --skip-tests</w:t>
+      </w:r>
+    </w:p>
+    <w:p>
+      <w:pPr>
+        <w:autoSpaceDE w:val="0"/>
+        <w:autoSpaceDN w:val="0"/>
+        <w:adjustRightInd w:val="0"/>
+        <w:spacing w:after="0" w:line="240" w:lineRule="auto"/>
+        <w:rPr>
+          <w:rFonts w:cstheme="minorHAnsi"/>
+          <w:sz w:val="28"/>
+          <w:szCs w:val="28"/>
+        </w:rPr>
+      </w:pPr>
+      <w:r>
+        <w:rPr>
+          <w:rFonts w:cstheme="minorHAnsi"/>
+          <w:sz w:val="28"/>
+          <w:szCs w:val="28"/>
+        </w:rPr>
+        <w:lastRenderedPageBreak/>
+        <w:t xml:space="preserve">ng new </w:t>
+      </w:r>
+      <w:r>
+        <w:rPr>
+          <w:rFonts w:cstheme="minorHAnsi"/>
+          <w:sz w:val="28"/>
+          <w:szCs w:val="28"/>
+        </w:rPr>
+        <w:t>Chapter</w:t>
+      </w:r>
+      <w:r>
+        <w:rPr>
+          <w:rFonts w:cstheme="minorHAnsi"/>
+          <w:sz w:val="28"/>
+          <w:szCs w:val="28"/>
+        </w:rPr>
+        <w:t>19Using</w:t>
+      </w:r>
       <w:bookmarkStart w:id="0" w:name="_GoBack"/>
-      <w:proofErr w:type="gramStart"/>
-      <w:r>
-        <w:rPr>
-          <w:rFonts w:cstheme="minorHAnsi"/>
-          <w:sz w:val="28"/>
-          <w:szCs w:val="28"/>
-        </w:rPr>
-        <w:t>ng</w:t>
-      </w:r>
-      <w:proofErr w:type="gramEnd"/>
-      <w:r>
-        <w:rPr>
-          <w:rFonts w:cstheme="minorHAnsi"/>
-          <w:sz w:val="28"/>
-          <w:szCs w:val="28"/>
-        </w:rPr>
-        <w:t xml:space="preserve"> new </w:t>
-      </w:r>
-      <w:r>
-        <w:rPr>
-          <w:rFonts w:cstheme="minorHAnsi"/>
-          <w:sz w:val="28"/>
-          <w:szCs w:val="28"/>
-        </w:rPr>
-        <w:t>Chapter25 Routing and Navigation Part 1</w:t>
+      <w:bookmarkEnd w:id="0"/>
+      <w:r>
+        <w:rPr>
+          <w:rFonts w:cstheme="minorHAnsi"/>
+          <w:sz w:val="28"/>
+          <w:szCs w:val="28"/>
+        </w:rPr>
+        <w:t>Services</w:t>
       </w:r>
       <w:r>
         <w:rPr>
@@ -2027,7 +2152,6 @@
         <w:t xml:space="preserve"> --skip-tests</w:t>
       </w:r>
     </w:p>
-    <w:bookmarkEnd w:id="0"/>
     <w:p>
       <w:pPr>
         <w:autoSpaceDE w:val="0"/>
@@ -2060,7 +2184,6 @@
           <w:sz w:val="24"/>
           <w:szCs w:val="24"/>
         </w:rPr>
-        <w:lastRenderedPageBreak/>
         <w:t>@</w:t>
       </w:r>
       <w:proofErr w:type="spellStart"/>
@@ -5328,6 +5451,67 @@
     <w:semiHidden/>
     <w:unhideWhenUsed/>
   </w:style>
+  <w:style w:type="paragraph" w:styleId="HTMLPreformatted">
+    <w:name w:val="HTML Preformatted"/>
+    <w:basedOn w:val="Normal"/>
+    <w:link w:val="HTMLPreformattedChar"/>
+    <w:uiPriority w:val="99"/>
+    <w:semiHidden/>
+    <w:unhideWhenUsed/>
+    <w:rsid w:val="00474320"/>
+    <w:pPr>
+      <w:tabs>
+        <w:tab w:val="left" w:pos="916"/>
+        <w:tab w:val="left" w:pos="1832"/>
+        <w:tab w:val="left" w:pos="2748"/>
+        <w:tab w:val="left" w:pos="3664"/>
+        <w:tab w:val="left" w:pos="4580"/>
+        <w:tab w:val="left" w:pos="5496"/>
+        <w:tab w:val="left" w:pos="6412"/>
+        <w:tab w:val="left" w:pos="7328"/>
+        <w:tab w:val="left" w:pos="8244"/>
+        <w:tab w:val="left" w:pos="9160"/>
+        <w:tab w:val="left" w:pos="10076"/>
+        <w:tab w:val="left" w:pos="10992"/>
+        <w:tab w:val="left" w:pos="11908"/>
+        <w:tab w:val="left" w:pos="12824"/>
+        <w:tab w:val="left" w:pos="13740"/>
+        <w:tab w:val="left" w:pos="14656"/>
+      </w:tabs>
+      <w:spacing w:after="0" w:line="240" w:lineRule="auto"/>
+    </w:pPr>
+    <w:rPr>
+      <w:rFonts w:ascii="Courier New" w:eastAsia="Times New Roman" w:hAnsi="Courier New" w:cs="Courier New"/>
+      <w:sz w:val="20"/>
+      <w:szCs w:val="20"/>
+    </w:rPr>
+  </w:style>
+  <w:style w:type="character" w:customStyle="1" w:styleId="HTMLPreformattedChar">
+    <w:name w:val="HTML Preformatted Char"/>
+    <w:basedOn w:val="DefaultParagraphFont"/>
+    <w:link w:val="HTMLPreformatted"/>
+    <w:uiPriority w:val="99"/>
+    <w:semiHidden/>
+    <w:rsid w:val="00474320"/>
+    <w:rPr>
+      <w:rFonts w:ascii="Courier New" w:eastAsia="Times New Roman" w:hAnsi="Courier New" w:cs="Courier New"/>
+      <w:sz w:val="20"/>
+      <w:szCs w:val="20"/>
+    </w:rPr>
+  </w:style>
+  <w:style w:type="character" w:styleId="HTMLCode">
+    <w:name w:val="HTML Code"/>
+    <w:basedOn w:val="DefaultParagraphFont"/>
+    <w:uiPriority w:val="99"/>
+    <w:semiHidden/>
+    <w:unhideWhenUsed/>
+    <w:rsid w:val="00474320"/>
+    <w:rPr>
+      <w:rFonts w:ascii="Courier New" w:eastAsia="Times New Roman" w:hAnsi="Courier New" w:cs="Courier New"/>
+      <w:sz w:val="20"/>
+      <w:szCs w:val="20"/>
+    </w:rPr>
+  </w:style>
 </w:styles>
 </file>
 
@@ -5597,7 +5781,7 @@
 </file>
 
 <file path=customXml/itemProps1.xml><?xml version="1.0" encoding="utf-8"?>
-<ds:datastoreItem xmlns:ds="http://schemas.openxmlformats.org/officeDocument/2006/customXml" ds:itemID="{797C4515-B9D1-4065-B0E2-0C1D4B6C3907}">
+<ds:datastoreItem xmlns:ds="http://schemas.openxmlformats.org/officeDocument/2006/customXml" ds:itemID="{AB968A63-336B-4A56-8518-A3F87918F80E}">
   <ds:schemaRefs>
     <ds:schemaRef ds:uri="http://schemas.openxmlformats.org/officeDocument/2006/bibliography"/>
   </ds:schemaRefs>

</xml_diff>